<commit_message>
cod lab2 && add os lab3
</commit_message>
<xml_diff>
--- a/电子技术实验2/移位寄存器及其应用/1.docx
+++ b/电子技术实验2/移位寄存器及其应用/1.docx
@@ -1944,7 +1944,19 @@
         <w:rPr>
           <w:rFonts w:hint="eastAsia"/>
         </w:rPr>
-        <w:t>串行输入只需要一个C</w:t>
+        <w:t>串行输入需要</w:t>
+      </w:r>
+      <w:r>
+        <w:rPr>
+          <w:rFonts w:hint="eastAsia"/>
+        </w:rPr>
+        <w:t>N</w:t>
+      </w:r>
+      <w:r>
+        <w:rPr>
+          <w:rFonts w:hint="eastAsia"/>
+        </w:rPr>
+        <w:t>个C</w:t>
       </w:r>
       <w:r>
         <w:t>P</w:t>
@@ -2012,18 +2024,18 @@
           <w:noProof/>
         </w:rPr>
         <w:drawing>
-          <wp:anchor distT="0" distB="0" distL="114300" distR="114300" simplePos="0" relativeHeight="251701248" behindDoc="1" locked="0" layoutInCell="1" allowOverlap="1" wp14:anchorId="67E76C10" wp14:editId="30D47A49">
+          <wp:anchor distT="0" distB="0" distL="114300" distR="114300" simplePos="0" relativeHeight="251701248" behindDoc="1" locked="0" layoutInCell="1" allowOverlap="1" wp14:anchorId="4B3A5A21" wp14:editId="1910FD95">
             <wp:simplePos x="0" y="0"/>
             <wp:positionH relativeFrom="column">
-              <wp:posOffset>-63500</wp:posOffset>
+              <wp:posOffset>152400</wp:posOffset>
             </wp:positionH>
             <wp:positionV relativeFrom="page">
-              <wp:posOffset>4770120</wp:posOffset>
+              <wp:posOffset>4724400</wp:posOffset>
             </wp:positionV>
-            <wp:extent cx="5933598" cy="1783080"/>
-            <wp:effectExtent l="0" t="0" r="0" b="7620"/>
+            <wp:extent cx="5274310" cy="1540510"/>
+            <wp:effectExtent l="0" t="0" r="2540" b="2540"/>
             <wp:wrapNone/>
-            <wp:docPr id="3" name="图片 3"/>
+            <wp:docPr id="4" name="图片 4"/>
             <wp:cNvGraphicFramePr>
               <a:graphicFrameLocks xmlns:a="http://schemas.openxmlformats.org/drawingml/2006/main" noChangeAspect="1"/>
             </wp:cNvGraphicFramePr>
@@ -2049,7 +2061,7 @@
                   <pic:spPr>
                     <a:xfrm>
                       <a:off x="0" y="0"/>
-                      <a:ext cx="5933598" cy="1783080"/>
+                      <a:ext cx="5274310" cy="1540510"/>
                     </a:xfrm>
                     <a:prstGeom prst="rect">
                       <a:avLst/>
@@ -2058,23 +2070,11 @@
                 </pic:pic>
               </a:graphicData>
             </a:graphic>
-            <wp14:sizeRelH relativeFrom="margin">
-              <wp14:pctWidth>0</wp14:pctWidth>
-            </wp14:sizeRelH>
-            <wp14:sizeRelV relativeFrom="margin">
-              <wp14:pctHeight>0</wp14:pctHeight>
-            </wp14:sizeRelV>
           </wp:anchor>
         </w:drawing>
       </w:r>
     </w:p>
-    <w:p>
-      <w:pPr>
-        <w:rPr>
-          <w:rFonts w:hint="eastAsia"/>
-        </w:rPr>
-      </w:pPr>
-    </w:p>
+    <w:p/>
     <w:p>
       <w:pPr>
         <w:ind w:left="420"/>
@@ -2118,11 +2118,6 @@
       </w:pPr>
     </w:p>
     <w:p>
-      <w:pPr>
-        <w:rPr>
-          <w:rFonts w:hint="eastAsia"/>
-        </w:rPr>
-      </w:pPr>
       <w:r>
         <w:rPr>
           <w:noProof/>
@@ -2253,7 +2248,6 @@
       <w:pStyle w:val="a3"/>
       <w:jc w:val="both"/>
       <w:rPr>
-        <w:rFonts w:hint="eastAsia"/>
         <w:sz w:val="36"/>
         <w:szCs w:val="52"/>
       </w:rPr>

</xml_diff>